<commit_message>
Revert "Adds CSS coding to webpages and  re-adding of images and docs links i…"
</commit_message>
<xml_diff>
--- a/Documents/Thesis.docx
+++ b/Documents/Thesis.docx
@@ -1,6 +1,6 @@
 
 <file path=word/document.xml><?xml version="1.0" encoding="utf-8"?>
-<w:document xmlns:wpc="http://schemas.microsoft.com/office/word/2010/wordprocessingCanvas" xmlns:cx="http://schemas.microsoft.com/office/drawing/2014/chartex" xmlns:cx1="http://schemas.microsoft.com/office/drawing/2015/9/8/chartex" xmlns:cx2="http://schemas.microsoft.com/office/drawing/2015/10/21/chartex" xmlns:cx3="http://schemas.microsoft.com/office/drawing/2016/5/9/chartex" xmlns:cx4="http://schemas.microsoft.com/office/drawing/2016/5/10/chartex" xmlns:cx5="http://schemas.microsoft.com/office/drawing/2016/5/11/chartex" xmlns:cx6="http://schemas.microsoft.com/office/drawing/2016/5/12/chartex" xmlns:cx7="http://schemas.microsoft.com/office/drawing/2016/5/13/chartex" xmlns:cx8="http://schemas.microsoft.com/office/drawing/2016/5/14/chartex" xmlns:mc="http://schemas.openxmlformats.org/markup-compatibility/2006" xmlns:aink="http://schemas.microsoft.com/office/drawing/2016/ink" xmlns:am3d="http://schemas.microsoft.com/office/drawing/2017/model3d" xmlns:o="urn:schemas-microsoft-com:office:office" xmlns:r="http://schemas.openxmlformats.org/officeDocument/2006/relationships" xmlns:m="http://schemas.openxmlformats.org/officeDocument/2006/math" xmlns:v="urn:schemas-microsoft-com:vml" xmlns:wp14="http://schemas.microsoft.com/office/word/2010/wordprocessingDrawing" xmlns:wp="http://schemas.openxmlformats.org/drawingml/2006/wordprocessingDrawing" xmlns:w10="urn:schemas-microsoft-com:office:word" xmlns:w="http://schemas.openxmlformats.org/wordprocessingml/2006/main" xmlns:w14="http://schemas.microsoft.com/office/word/2010/wordml" xmlns:w15="http://schemas.microsoft.com/office/word/2012/wordml" xmlns:w16cex="http://schemas.microsoft.com/office/word/2018/wordml/cex" xmlns:w16cid="http://schemas.microsoft.com/office/word/2016/wordml/cid" xmlns:w16="http://schemas.microsoft.com/office/word/2018/wordml" xmlns:w16sdtdh="http://schemas.microsoft.com/office/word/2020/wordml/sdtdatahash" xmlns:w16se="http://schemas.microsoft.com/office/word/2015/wordml/symex" xmlns:wpg="http://schemas.microsoft.com/office/word/2010/wordprocessingGroup" xmlns:wpi="http://schemas.microsoft.com/office/word/2010/wordprocessingInk" xmlns:wne="http://schemas.microsoft.com/office/word/2006/wordml" xmlns:wps="http://schemas.microsoft.com/office/word/2010/wordprocessingShape" mc:Ignorable="w14 w15 w16se w16cid w16 w16cex w16sdtdh wp14">
+<w:document xmlns:wpc="http://schemas.microsoft.com/office/word/2010/wordprocessingCanvas" xmlns:cx="http://schemas.microsoft.com/office/drawing/2014/chartex" xmlns:cx1="http://schemas.microsoft.com/office/drawing/2015/9/8/chartex" xmlns:cx2="http://schemas.microsoft.com/office/drawing/2015/10/21/chartex" xmlns:cx3="http://schemas.microsoft.com/office/drawing/2016/5/9/chartex" xmlns:cx4="http://schemas.microsoft.com/office/drawing/2016/5/10/chartex" xmlns:cx5="http://schemas.microsoft.com/office/drawing/2016/5/11/chartex" xmlns:cx6="http://schemas.microsoft.com/office/drawing/2016/5/12/chartex" xmlns:cx7="http://schemas.microsoft.com/office/drawing/2016/5/13/chartex" xmlns:cx8="http://schemas.microsoft.com/office/drawing/2016/5/14/chartex" xmlns:mc="http://schemas.openxmlformats.org/markup-compatibility/2006" xmlns:aink="http://schemas.microsoft.com/office/drawing/2016/ink" xmlns:am3d="http://schemas.microsoft.com/office/drawing/2017/model3d" xmlns:o="urn:schemas-microsoft-com:office:office" xmlns:r="http://schemas.openxmlformats.org/officeDocument/2006/relationships" xmlns:m="http://schemas.openxmlformats.org/officeDocument/2006/math" xmlns:v="urn:schemas-microsoft-com:vml" xmlns:wp14="http://schemas.microsoft.com/office/word/2010/wordprocessingDrawing" xmlns:wp="http://schemas.openxmlformats.org/drawingml/2006/wordprocessingDrawing" xmlns:w10="urn:schemas-microsoft-com:office:word" xmlns:w="http://schemas.openxmlformats.org/wordprocessingml/2006/main" xmlns:w14="http://schemas.microsoft.com/office/word/2010/wordml" xmlns:w15="http://schemas.microsoft.com/office/word/2012/wordml" xmlns:w16cex="http://schemas.microsoft.com/office/word/2018/wordml/cex" xmlns:w16cid="http://schemas.microsoft.com/office/word/2016/wordml/cid" xmlns:w16="http://schemas.microsoft.com/office/word/2018/wordml" xmlns:w16se="http://schemas.microsoft.com/office/word/2015/wordml/symex" xmlns:wpg="http://schemas.microsoft.com/office/word/2010/wordprocessingGroup" xmlns:wpi="http://schemas.microsoft.com/office/word/2010/wordprocessingInk" xmlns:wne="http://schemas.microsoft.com/office/word/2006/wordml" xmlns:wps="http://schemas.microsoft.com/office/word/2010/wordprocessingShape" mc:Ignorable="w14 w15 w16se w16cid w16 w16cex wp14">
   <w:body>
     <w:p>
       <w:pPr>
@@ -495,7 +495,11 @@
         <w:t>Different</w:t>
       </w:r>
       <w:r>
-        <w:t xml:space="preserve"> social media platforms such as Facebook and Twitter host spaces for users to share writing </w:t>
+        <w:t xml:space="preserve"> social media platforms such as Facebook and Twitter host spaces </w:t>
+      </w:r>
+      <w:r>
+        <w:lastRenderedPageBreak/>
+        <w:t xml:space="preserve">for users to share writing </w:t>
       </w:r>
       <w:r>
         <w:t>Latin and</w:t>
@@ -565,6 +569,7 @@
         <w:t xml:space="preserve"> Basso 1990; 1996; Jackson 1974; </w:t>
       </w:r>
       <w:r>
+        <w:lastRenderedPageBreak/>
         <w:t>Keenan1974</w:t>
       </w:r>
       <w:r>
@@ -819,7 +824,11 @@
         <w:t>sharing and learning about other</w:t>
       </w:r>
       <w:r>
-        <w:t xml:space="preserve">s necessitates some mode of communication. The interaction and exchange of languages </w:t>
+        <w:t xml:space="preserve">s necessitates some mode of communication. The </w:t>
+      </w:r>
+      <w:r>
+        <w:lastRenderedPageBreak/>
+        <w:t xml:space="preserve">interaction and exchange of languages </w:t>
       </w:r>
       <w:r>
         <w:t xml:space="preserve">leads </w:t>
@@ -1188,7 +1197,11 @@
         <w:t xml:space="preserve"> </w:t>
       </w:r>
       <w:r>
-        <w:t>compared to our supervisor or co-workers at work.</w:t>
+        <w:t xml:space="preserve">compared to our </w:t>
+      </w:r>
+      <w:r>
+        <w:lastRenderedPageBreak/>
+        <w:t>supervisor or co-workers at work.</w:t>
       </w:r>
       <w:r>
         <w:t xml:space="preserve"> </w:t>
@@ -1519,6 +1532,7 @@
         <w:t xml:space="preserve"> </w:t>
       </w:r>
       <w:r>
+        <w:lastRenderedPageBreak/>
         <w:t>you and the neighbor across the street are prone to probably speak Ancient Greek more frequently</w:t>
       </w:r>
       <w:r>
@@ -1789,6 +1803,7 @@
         <w:ind w:firstLine="720"/>
       </w:pPr>
       <w:r>
+        <w:lastRenderedPageBreak/>
         <w:t>Culture, worldviews, and mental maps of reality simultaneously shape</w:t>
       </w:r>
       <w:r>
@@ -2207,7 +2222,11 @@
         <w:t xml:space="preserve"> the potential</w:t>
       </w:r>
       <w:r>
-        <w:t xml:space="preserve"> to silence events or things to push a given idea or topic. </w:t>
+        <w:t xml:space="preserve"> to silence events or things to push </w:t>
+      </w:r>
+      <w:r>
+        <w:lastRenderedPageBreak/>
+        <w:t xml:space="preserve">a given idea or topic. </w:t>
       </w:r>
       <w:r>
         <w:t>Thus,</w:t>
@@ -2641,6 +2660,7 @@
           <w:iCs/>
           <w:u w:val="single"/>
         </w:rPr>
+        <w:lastRenderedPageBreak/>
         <w:t>Living Latin:</w:t>
       </w:r>
     </w:p>
@@ -3032,7 +3052,11 @@
         <w:t>h</w:t>
       </w:r>
       <w:r>
-        <w:t xml:space="preserve"> occurred at the turn of the most recent century</w:t>
+        <w:t xml:space="preserve"> occurred at the turn </w:t>
+      </w:r>
+      <w:r>
+        <w:lastRenderedPageBreak/>
+        <w:t>of the most recent century</w:t>
       </w:r>
       <w:r>
         <w:t>,</w:t>
@@ -3456,7 +3480,11 @@
         <w:t>nel</w:t>
       </w:r>
       <w:r>
-        <w:t xml:space="preserve"> in the multinational Catholic</w:t>
+        <w:t xml:space="preserve"> </w:t>
+      </w:r>
+      <w:r>
+        <w:lastRenderedPageBreak/>
+        <w:t>in the multinational Catholic</w:t>
       </w:r>
       <w:r>
         <w:t xml:space="preserve"> </w:t>
@@ -3855,6 +3883,7 @@
         <w:t xml:space="preserve"> </w:t>
       </w:r>
       <w:r>
+        <w:lastRenderedPageBreak/>
         <w:t>game</w:t>
       </w:r>
       <w:r>
@@ -4355,7 +4384,11 @@
         <w:t xml:space="preserve"> </w:t>
       </w:r>
       <w:r>
-        <w:t>In both of these cases</w:t>
+        <w:t xml:space="preserve">In both of </w:t>
+      </w:r>
+      <w:r>
+        <w:lastRenderedPageBreak/>
+        <w:t>these cases</w:t>
       </w:r>
       <w:r>
         <w:t>,</w:t>
@@ -4700,7 +4733,11 @@
         <w:t xml:space="preserve">Below I compare these contemporary constructed and maintained </w:t>
       </w:r>
       <w:r>
-        <w:t>ideologies to assess how they parrel the Living Latin movement. Attention is also given to review if these extant ideologies may harm the movement’s intentions, causing the Latin Language to stay a “dead” or do</w:t>
+        <w:t xml:space="preserve">ideologies to assess how they parrel the Living Latin movement. Attention is also given to review if </w:t>
+      </w:r>
+      <w:r>
+        <w:lastRenderedPageBreak/>
+        <w:t>these extant ideologies may harm the movement’s intentions, causing the Latin Language to stay a “dead” or do</w:t>
       </w:r>
       <w:r>
         <w:t>r</w:t>
@@ -5118,6 +5155,7 @@
         <w:t xml:space="preserve">in messaging, indicating or referring to the literal meaning of </w:t>
       </w:r>
       <w:r>
+        <w:lastRenderedPageBreak/>
         <w:t>something via a world of symbol</w:t>
       </w:r>
       <w:r>
@@ -6359,6 +6397,7 @@
                 <w:sz w:val="20"/>
                 <w:szCs w:val="20"/>
               </w:rPr>
+              <w:lastRenderedPageBreak/>
               <w:t>O1</w:t>
             </w:r>
           </w:p>
@@ -8485,6 +8524,7 @@
         <w:ind w:firstLine="720"/>
       </w:pPr>
       <w:r>
+        <w:lastRenderedPageBreak/>
         <w:t xml:space="preserve">After collecting the data </w:t>
       </w:r>
       <w:r>
@@ -8837,6 +8877,7 @@
         <w:ind w:firstLine="720"/>
       </w:pPr>
       <w:r>
+        <w:lastRenderedPageBreak/>
         <w:t xml:space="preserve">Even though the </w:t>
       </w:r>
       <w:r>
@@ -9098,6 +9139,7 @@
           <w:i/>
           <w:iCs/>
         </w:rPr>
+        <w:lastRenderedPageBreak/>
         <w:t>Table</w:t>
       </w:r>
       <w:r>
@@ -10027,7 +10069,11 @@
         <w:ind w:firstLine="720"/>
       </w:pPr>
       <w:r>
-        <w:t>However, in a few cases, Latin is used to demonstrate authority between the classes of each character during dialogue scenes in the action genre. This type of Latin use was shown in the movie “Seventh Son” during a confrontation between the character Master Gregory, considered a layperson, and the character Mother Malkin, regarded as a powerful witch. They speak only Latin during their confrontation; Master Gregory asks Mother Malkin to release his apprentice William from captivity</w:t>
+        <w:t xml:space="preserve">However, in a few cases, Latin is used to demonstrate authority between the classes of each character during dialogue scenes in the action genre. This type of Latin use was shown in the movie “Seventh Son” during a confrontation between the character Master Gregory, considered a layperson, and the character Mother Malkin, regarded as a powerful witch. They speak only Latin during their confrontation; Master Gregory asks </w:t>
+      </w:r>
+      <w:r>
+        <w:lastRenderedPageBreak/>
+        <w:t>Mother Malkin to release his apprentice William from captivity</w:t>
       </w:r>
       <w:r>
         <w:t>.</w:t>
@@ -10377,6 +10423,7 @@
         <w:ind w:firstLine="720"/>
       </w:pPr>
       <w:r>
+        <w:lastRenderedPageBreak/>
         <w:t xml:space="preserve">In the </w:t>
       </w:r>
       <w:r>
@@ -10699,7 +10746,11 @@
         <w:t>to help</w:t>
       </w:r>
       <w:r>
-        <w:t xml:space="preserve"> provide context to characters by having conversations in Latin</w:t>
+        <w:t xml:space="preserve"> provide context to characters by having </w:t>
+      </w:r>
+      <w:r>
+        <w:lastRenderedPageBreak/>
+        <w:t>conversations in Latin</w:t>
       </w:r>
       <w:r>
         <w:t xml:space="preserve"> during </w:t>
@@ -11092,7 +11143,11 @@
         <w:t xml:space="preserve"> </w:t>
       </w:r>
       <w:r>
-        <w:t>one of the main protagonists</w:t>
+        <w:t xml:space="preserve">one </w:t>
+      </w:r>
+      <w:r>
+        <w:lastRenderedPageBreak/>
+        <w:t>of the main protagonists</w:t>
       </w:r>
       <w:r>
         <w:t xml:space="preserve">, </w:t>
@@ -11423,7 +11478,11 @@
         <w:t>orms</w:t>
       </w:r>
       <w:r>
-        <w:t xml:space="preserve"> for each group</w:t>
+        <w:t xml:space="preserve"> for </w:t>
+      </w:r>
+      <w:r>
+        <w:lastRenderedPageBreak/>
+        <w:t>each group</w:t>
       </w:r>
       <w:r>
         <w:t xml:space="preserve"> were </w:t>
@@ -11712,6 +11771,7 @@
           <w:i/>
           <w:iCs/>
         </w:rPr>
+        <w:lastRenderedPageBreak/>
         <w:t xml:space="preserve">Figure </w:t>
       </w:r>
       <w:r>
@@ -11968,6 +12028,7 @@
           <w:i/>
           <w:iCs/>
         </w:rPr>
+        <w:lastRenderedPageBreak/>
         <w:t xml:space="preserve">Figure </w:t>
       </w:r>
       <w:r>
@@ -12267,7 +12328,11 @@
         <w:t>targeting</w:t>
       </w:r>
       <w:r>
-        <w:t xml:space="preserve"> select universities and the social media platforms reviewed above. The </w:t>
+        <w:t xml:space="preserve"> select universities and the social media platforms reviewed </w:t>
+      </w:r>
+      <w:r>
+        <w:lastRenderedPageBreak/>
+        <w:t xml:space="preserve">above. The </w:t>
       </w:r>
       <w:r>
         <w:t>s</w:t>
@@ -13714,6 +13779,7 @@
               <w:jc w:val="center"/>
             </w:pPr>
             <w:r>
+              <w:lastRenderedPageBreak/>
               <w:t>12</w:t>
             </w:r>
           </w:p>
@@ -14030,6 +14096,7 @@
         <w:t xml:space="preserve">mentioned seeing it on social media and YouTube. One </w:t>
       </w:r>
       <w:r>
+        <w:lastRenderedPageBreak/>
         <w:t>parti</w:t>
       </w:r>
       <w:r>
@@ -14439,7 +14506,11 @@
         <w:t xml:space="preserve"> be similar</w:t>
       </w:r>
       <w:r>
-        <w:t xml:space="preserve"> to those of the Living Latin Movement</w:t>
+        <w:t xml:space="preserve"> to those of the </w:t>
+      </w:r>
+      <w:r>
+        <w:lastRenderedPageBreak/>
+        <w:t>Living Latin Movement</w:t>
       </w:r>
       <w:r>
         <w:t>,</w:t>
@@ -14747,6 +14818,7 @@
         <w:t xml:space="preserve"> the hypothesis is </w:t>
       </w:r>
       <w:r>
+        <w:lastRenderedPageBreak/>
         <w:t>supported by one set of data but refuted by the other</w:t>
       </w:r>
       <w:r>
@@ -14956,7 +15028,11 @@
         <w:t xml:space="preserve"> casually</w:t>
       </w:r>
       <w:r>
-        <w:t xml:space="preserve"> discuss topics of art, humor, or tv shows. </w:t>
+        <w:t xml:space="preserve"> discuss topics of </w:t>
+      </w:r>
+      <w:r>
+        <w:lastRenderedPageBreak/>
+        <w:t xml:space="preserve">art, humor, or tv shows. </w:t>
       </w:r>
       <w:r>
         <w:t>However, t</w:t>
@@ -15242,6 +15318,7 @@
         <w:t xml:space="preserve"> </w:t>
       </w:r>
       <w:r>
+        <w:lastRenderedPageBreak/>
         <w:t>several other</w:t>
       </w:r>
       <w:r>
@@ -15593,7 +15670,11 @@
         <w:t xml:space="preserve"> increase </w:t>
       </w:r>
       <w:r>
-        <w:t>in the number of reviewed social media platforms</w:t>
+        <w:t xml:space="preserve">in the </w:t>
+      </w:r>
+      <w:r>
+        <w:lastRenderedPageBreak/>
+        <w:t>number of reviewed social media platforms</w:t>
       </w:r>
       <w:r>
         <w:t xml:space="preserve"> and the number of “popular” tv shows/films</w:t>
@@ -15904,6 +15985,7 @@
         <w:jc w:val="center"/>
       </w:pPr>
       <w:r>
+        <w:lastRenderedPageBreak/>
         <w:t>Ref</w:t>
       </w:r>
       <w:r>
@@ -16063,6 +16145,7 @@
           <w:i/>
           <w:iCs/>
         </w:rPr>
+        <w:lastRenderedPageBreak/>
         <w:t>Prooemivem Scriptorvm</w:t>
       </w:r>
       <w:r>
@@ -16189,6 +16272,7 @@
     </w:p>
     <w:p>
       <w:r>
+        <w:lastRenderedPageBreak/>
         <w:t xml:space="preserve">What Does Language Remember? Indexical Inversion and the Naturalized History of Japanese Women. </w:t>
       </w:r>
       <w:r>
@@ -16354,6 +16438,7 @@
     </w:p>
     <w:p>
       <w:r>
+        <w:lastRenderedPageBreak/>
         <w:t>Naylor, Jane</w:t>
       </w:r>
     </w:p>
@@ -16505,6 +16590,7 @@
     </w:p>
     <w:p>
       <w:r>
+        <w:lastRenderedPageBreak/>
         <w:t>World Heritage Encyclopedia</w:t>
       </w:r>
     </w:p>
@@ -16537,6 +16623,7 @@
         <w:jc w:val="center"/>
       </w:pPr>
       <w:r>
+        <w:lastRenderedPageBreak/>
         <w:t>Ap</w:t>
       </w:r>
       <w:r>
@@ -17069,6 +17156,7 @@
               <w:jc w:val="center"/>
             </w:pPr>
             <w:r>
+              <w:lastRenderedPageBreak/>
               <w:t>Time</w:t>
             </w:r>
           </w:p>
@@ -17611,6 +17699,7 @@
               <w:jc w:val="center"/>
             </w:pPr>
             <w:r>
+              <w:lastRenderedPageBreak/>
               <w:t>5.30</w:t>
             </w:r>
           </w:p>
@@ -18274,6 +18363,7 @@
               <w:jc w:val="center"/>
             </w:pPr>
             <w:r>
+              <w:lastRenderedPageBreak/>
               <w:t>10.56-10.58</w:t>
             </w:r>
           </w:p>
@@ -18790,6 +18880,7 @@
     </w:p>
     <w:p>
       <w:r>
+        <w:lastRenderedPageBreak/>
         <w:t>Appendix 6: Grey’s Anatomy Season 1 Episode 2 transcript</w:t>
       </w:r>
     </w:p>
@@ -19517,6 +19608,7 @@
               <w:jc w:val="center"/>
             </w:pPr>
             <w:r>
+              <w:lastRenderedPageBreak/>
               <w:t>6</w:t>
             </w:r>
           </w:p>
@@ -20117,6 +20209,7 @@
     <w:p/>
     <w:p>
       <w:r>
+        <w:lastRenderedPageBreak/>
         <w:t>Appendix 11: Supernatural Season 1 episode 4 transcript</w:t>
       </w:r>
     </w:p>
@@ -20684,6 +20777,7 @@
               <w:jc w:val="center"/>
             </w:pPr>
             <w:r>
+              <w:lastRenderedPageBreak/>
               <w:t>39.33</w:t>
             </w:r>
           </w:p>
@@ -21776,6 +21870,7 @@
     </w:tbl>
     <w:p>
       <w:r>
+        <w:lastRenderedPageBreak/>
         <w:t>Context: conversation between characters to try and get into the enemy’s camp to see Richard.</w:t>
       </w:r>
     </w:p>
@@ -22293,6 +22388,7 @@
     <w:p/>
     <w:p>
       <w:r>
+        <w:lastRenderedPageBreak/>
         <w:t xml:space="preserve">Appendix 16: Social Media transcripts </w:t>
       </w:r>
     </w:p>
@@ -22978,6 +23074,7 @@
               <w:ind w:left="0" w:firstLine="0"/>
             </w:pPr>
             <w:r>
+              <w:lastRenderedPageBreak/>
               <w:t>3</w:t>
             </w:r>
           </w:p>
@@ -23810,6 +23907,7 @@
               <w:ind w:left="0" w:firstLine="0"/>
             </w:pPr>
             <w:r>
+              <w:lastRenderedPageBreak/>
               <w:t>3</w:t>
             </w:r>
           </w:p>
@@ -24149,6 +24247,7 @@
     <w:p/>
     <w:p>
       <w:r>
+        <w:lastRenderedPageBreak/>
         <w:t>Appendix 17: Social media transcripts</w:t>
       </w:r>
     </w:p>
@@ -24818,7 +24917,11 @@
               <w:t xml:space="preserve"> </w:t>
             </w:r>
             <w:r>
-              <w:t>Village Sanctissima?</w:t>
+              <w:t xml:space="preserve">Village </w:t>
+            </w:r>
+            <w:r>
+              <w:lastRenderedPageBreak/>
+              <w:t>Sanctissima?</w:t>
             </w:r>
             <w:r>
               <w:t xml:space="preserve"> Nox pandaemonia? Omnipersonalia? Plutonalia? Cucurbitalia?</w:t>
@@ -24834,6 +24937,7 @@
               <w:ind w:left="0" w:firstLine="0"/>
             </w:pPr>
             <w:r>
+              <w:lastRenderedPageBreak/>
               <w:t>Mirable enjoyment-that is to cover this. How can this be translated from English into the Latimer verteres</w:t>
             </w:r>
             <w:r>
@@ -24846,6 +24950,7 @@
               <w:t xml:space="preserve"> </w:t>
             </w:r>
             <w:r>
+              <w:lastRenderedPageBreak/>
               <w:t>Pandemonium night?</w:t>
             </w:r>
             <w:r>
@@ -24873,6 +24978,7 @@
               <w:ind w:left="0" w:firstLine="0"/>
             </w:pPr>
             <w:r>
+              <w:lastRenderedPageBreak/>
               <w:t>14</w:t>
             </w:r>
           </w:p>
@@ -25327,6 +25433,7 @@
     <w:p/>
     <w:p>
       <w:r>
+        <w:lastRenderedPageBreak/>
         <w:t>Appendix 18: social media transcripts</w:t>
       </w:r>
     </w:p>
@@ -25879,6 +25986,7 @@
               <w:ind w:left="0" w:firstLine="0"/>
             </w:pPr>
             <w:r>
+              <w:lastRenderedPageBreak/>
               <w:t>Line</w:t>
             </w:r>
           </w:p>
@@ -26685,6 +26793,7 @@
               <w:ind w:left="0" w:firstLine="0"/>
             </w:pPr>
             <w:r>
+              <w:lastRenderedPageBreak/>
               <w:t>8</w:t>
             </w:r>
           </w:p>
@@ -27240,7 +27349,11 @@
               <w:ind w:left="0" w:firstLine="0"/>
             </w:pPr>
             <w:r>
-              <w:t>Huyo su perfidia, y su beldad me impide la fuga; aborrezco sus perversas mañas y amo la gentileza de su cuerpo</w:t>
+              <w:t xml:space="preserve">Huyo su perfidia, y su beldad me impide la fuga; aborrezco sus perversas </w:t>
+            </w:r>
+            <w:r>
+              <w:lastRenderedPageBreak/>
+              <w:t>mañas y amo la gentileza de su cuerpo</w:t>
             </w:r>
           </w:p>
         </w:tc>
@@ -27253,7 +27366,12 @@
               <w:ind w:left="0" w:firstLine="0"/>
             </w:pPr>
             <w:r>
-              <w:t xml:space="preserve">I fled his perfidy, and his belly prevents me from escaping; I hate his wicked days and love the gentleness of </w:t>
+              <w:lastRenderedPageBreak/>
+              <w:t xml:space="preserve">I fled his perfidy, and his belly prevents me from escaping; I hate his wicked </w:t>
+            </w:r>
+            <w:r>
+              <w:lastRenderedPageBreak/>
+              <w:t xml:space="preserve">days and love the gentleness of </w:t>
             </w:r>
             <w:r>
               <w:t>his.</w:t>
@@ -27274,6 +27392,7 @@
               <w:ind w:left="0" w:firstLine="0"/>
             </w:pPr>
             <w:r>
+              <w:lastRenderedPageBreak/>
               <w:t>12</w:t>
             </w:r>
           </w:p>
@@ -27893,6 +28012,7 @@
               <w:ind w:left="0" w:firstLine="0"/>
             </w:pPr>
             <w:r>
+              <w:lastRenderedPageBreak/>
               <w:t>3</w:t>
             </w:r>
           </w:p>
@@ -28376,6 +28496,7 @@
     <w:p/>
     <w:p>
       <w:r>
+        <w:lastRenderedPageBreak/>
         <w:t>Appendix</w:t>
       </w:r>
       <w:r>
@@ -28642,6 +28763,7 @@
         </w:numPr>
       </w:pPr>
       <w:r>
+        <w:lastRenderedPageBreak/>
         <w:t>Law</w:t>
       </w:r>
     </w:p>
@@ -28956,6 +29078,7 @@
         </w:numPr>
       </w:pPr>
       <w:r>
+        <w:lastRenderedPageBreak/>
         <w:t>Other (fill in)</w:t>
       </w:r>
     </w:p>
@@ -29013,7 +29136,7 @@
 </file>
 
 <file path=word/endnotes.xml><?xml version="1.0" encoding="utf-8"?>
-<w:endnotes xmlns:wpc="http://schemas.microsoft.com/office/word/2010/wordprocessingCanvas" xmlns:cx="http://schemas.microsoft.com/office/drawing/2014/chartex" xmlns:cx1="http://schemas.microsoft.com/office/drawing/2015/9/8/chartex" xmlns:cx2="http://schemas.microsoft.com/office/drawing/2015/10/21/chartex" xmlns:cx3="http://schemas.microsoft.com/office/drawing/2016/5/9/chartex" xmlns:cx4="http://schemas.microsoft.com/office/drawing/2016/5/10/chartex" xmlns:cx5="http://schemas.microsoft.com/office/drawing/2016/5/11/chartex" xmlns:cx6="http://schemas.microsoft.com/office/drawing/2016/5/12/chartex" xmlns:cx7="http://schemas.microsoft.com/office/drawing/2016/5/13/chartex" xmlns:cx8="http://schemas.microsoft.com/office/drawing/2016/5/14/chartex" xmlns:mc="http://schemas.openxmlformats.org/markup-compatibility/2006" xmlns:aink="http://schemas.microsoft.com/office/drawing/2016/ink" xmlns:am3d="http://schemas.microsoft.com/office/drawing/2017/model3d" xmlns:o="urn:schemas-microsoft-com:office:office" xmlns:r="http://schemas.openxmlformats.org/officeDocument/2006/relationships" xmlns:m="http://schemas.openxmlformats.org/officeDocument/2006/math" xmlns:v="urn:schemas-microsoft-com:vml" xmlns:wp14="http://schemas.microsoft.com/office/word/2010/wordprocessingDrawing" xmlns:wp="http://schemas.openxmlformats.org/drawingml/2006/wordprocessingDrawing" xmlns:w10="urn:schemas-microsoft-com:office:word" xmlns:w="http://schemas.openxmlformats.org/wordprocessingml/2006/main" xmlns:w14="http://schemas.microsoft.com/office/word/2010/wordml" xmlns:w15="http://schemas.microsoft.com/office/word/2012/wordml" xmlns:w16cex="http://schemas.microsoft.com/office/word/2018/wordml/cex" xmlns:w16cid="http://schemas.microsoft.com/office/word/2016/wordml/cid" xmlns:w16="http://schemas.microsoft.com/office/word/2018/wordml" xmlns:w16sdtdh="http://schemas.microsoft.com/office/word/2020/wordml/sdtdatahash" xmlns:w16se="http://schemas.microsoft.com/office/word/2015/wordml/symex" xmlns:wpg="http://schemas.microsoft.com/office/word/2010/wordprocessingGroup" xmlns:wpi="http://schemas.microsoft.com/office/word/2010/wordprocessingInk" xmlns:wne="http://schemas.microsoft.com/office/word/2006/wordml" xmlns:wps="http://schemas.microsoft.com/office/word/2010/wordprocessingShape" mc:Ignorable="w14 w15 w16se w16cid w16 w16cex w16sdtdh wp14">
+<w:endnotes xmlns:wpc="http://schemas.microsoft.com/office/word/2010/wordprocessingCanvas" xmlns:cx="http://schemas.microsoft.com/office/drawing/2014/chartex" xmlns:cx1="http://schemas.microsoft.com/office/drawing/2015/9/8/chartex" xmlns:cx2="http://schemas.microsoft.com/office/drawing/2015/10/21/chartex" xmlns:cx3="http://schemas.microsoft.com/office/drawing/2016/5/9/chartex" xmlns:cx4="http://schemas.microsoft.com/office/drawing/2016/5/10/chartex" xmlns:cx5="http://schemas.microsoft.com/office/drawing/2016/5/11/chartex" xmlns:cx6="http://schemas.microsoft.com/office/drawing/2016/5/12/chartex" xmlns:cx7="http://schemas.microsoft.com/office/drawing/2016/5/13/chartex" xmlns:cx8="http://schemas.microsoft.com/office/drawing/2016/5/14/chartex" xmlns:mc="http://schemas.openxmlformats.org/markup-compatibility/2006" xmlns:aink="http://schemas.microsoft.com/office/drawing/2016/ink" xmlns:am3d="http://schemas.microsoft.com/office/drawing/2017/model3d" xmlns:o="urn:schemas-microsoft-com:office:office" xmlns:r="http://schemas.openxmlformats.org/officeDocument/2006/relationships" xmlns:m="http://schemas.openxmlformats.org/officeDocument/2006/math" xmlns:v="urn:schemas-microsoft-com:vml" xmlns:wp14="http://schemas.microsoft.com/office/word/2010/wordprocessingDrawing" xmlns:wp="http://schemas.openxmlformats.org/drawingml/2006/wordprocessingDrawing" xmlns:w10="urn:schemas-microsoft-com:office:word" xmlns:w="http://schemas.openxmlformats.org/wordprocessingml/2006/main" xmlns:w14="http://schemas.microsoft.com/office/word/2010/wordml" xmlns:w15="http://schemas.microsoft.com/office/word/2012/wordml" xmlns:w16cex="http://schemas.microsoft.com/office/word/2018/wordml/cex" xmlns:w16cid="http://schemas.microsoft.com/office/word/2016/wordml/cid" xmlns:w16="http://schemas.microsoft.com/office/word/2018/wordml" xmlns:w16se="http://schemas.microsoft.com/office/word/2015/wordml/symex" xmlns:wpg="http://schemas.microsoft.com/office/word/2010/wordprocessingGroup" xmlns:wpi="http://schemas.microsoft.com/office/word/2010/wordprocessingInk" xmlns:wne="http://schemas.microsoft.com/office/word/2006/wordml" xmlns:wps="http://schemas.microsoft.com/office/word/2010/wordprocessingShape" mc:Ignorable="w14 w15 w16se w16cid w16 w16cex wp14">
   <w:endnote w:type="separator" w:id="-1">
     <w:p>
       <w:pPr>
@@ -29045,7 +29168,7 @@
 </file>
 
 <file path=word/footer1.xml><?xml version="1.0" encoding="utf-8"?>
-<w:ftr xmlns:wpc="http://schemas.microsoft.com/office/word/2010/wordprocessingCanvas" xmlns:cx="http://schemas.microsoft.com/office/drawing/2014/chartex" xmlns:cx1="http://schemas.microsoft.com/office/drawing/2015/9/8/chartex" xmlns:cx2="http://schemas.microsoft.com/office/drawing/2015/10/21/chartex" xmlns:cx3="http://schemas.microsoft.com/office/drawing/2016/5/9/chartex" xmlns:cx4="http://schemas.microsoft.com/office/drawing/2016/5/10/chartex" xmlns:cx5="http://schemas.microsoft.com/office/drawing/2016/5/11/chartex" xmlns:cx6="http://schemas.microsoft.com/office/drawing/2016/5/12/chartex" xmlns:cx7="http://schemas.microsoft.com/office/drawing/2016/5/13/chartex" xmlns:cx8="http://schemas.microsoft.com/office/drawing/2016/5/14/chartex" xmlns:mc="http://schemas.openxmlformats.org/markup-compatibility/2006" xmlns:aink="http://schemas.microsoft.com/office/drawing/2016/ink" xmlns:am3d="http://schemas.microsoft.com/office/drawing/2017/model3d" xmlns:o="urn:schemas-microsoft-com:office:office" xmlns:r="http://schemas.openxmlformats.org/officeDocument/2006/relationships" xmlns:m="http://schemas.openxmlformats.org/officeDocument/2006/math" xmlns:v="urn:schemas-microsoft-com:vml" xmlns:wp14="http://schemas.microsoft.com/office/word/2010/wordprocessingDrawing" xmlns:wp="http://schemas.openxmlformats.org/drawingml/2006/wordprocessingDrawing" xmlns:w10="urn:schemas-microsoft-com:office:word" xmlns:w="http://schemas.openxmlformats.org/wordprocessingml/2006/main" xmlns:w14="http://schemas.microsoft.com/office/word/2010/wordml" xmlns:w15="http://schemas.microsoft.com/office/word/2012/wordml" xmlns:w16cex="http://schemas.microsoft.com/office/word/2018/wordml/cex" xmlns:w16cid="http://schemas.microsoft.com/office/word/2016/wordml/cid" xmlns:w16="http://schemas.microsoft.com/office/word/2018/wordml" xmlns:w16sdtdh="http://schemas.microsoft.com/office/word/2020/wordml/sdtdatahash" xmlns:w16se="http://schemas.microsoft.com/office/word/2015/wordml/symex" xmlns:wpg="http://schemas.microsoft.com/office/word/2010/wordprocessingGroup" xmlns:wpi="http://schemas.microsoft.com/office/word/2010/wordprocessingInk" xmlns:wne="http://schemas.microsoft.com/office/word/2006/wordml" xmlns:wps="http://schemas.microsoft.com/office/word/2010/wordprocessingShape" mc:Ignorable="w14 w15 w16se w16cid w16 w16cex w16sdtdh wp14">
+<w:ftr xmlns:wpc="http://schemas.microsoft.com/office/word/2010/wordprocessingCanvas" xmlns:cx="http://schemas.microsoft.com/office/drawing/2014/chartex" xmlns:cx1="http://schemas.microsoft.com/office/drawing/2015/9/8/chartex" xmlns:cx2="http://schemas.microsoft.com/office/drawing/2015/10/21/chartex" xmlns:cx3="http://schemas.microsoft.com/office/drawing/2016/5/9/chartex" xmlns:cx4="http://schemas.microsoft.com/office/drawing/2016/5/10/chartex" xmlns:cx5="http://schemas.microsoft.com/office/drawing/2016/5/11/chartex" xmlns:cx6="http://schemas.microsoft.com/office/drawing/2016/5/12/chartex" xmlns:cx7="http://schemas.microsoft.com/office/drawing/2016/5/13/chartex" xmlns:cx8="http://schemas.microsoft.com/office/drawing/2016/5/14/chartex" xmlns:mc="http://schemas.openxmlformats.org/markup-compatibility/2006" xmlns:aink="http://schemas.microsoft.com/office/drawing/2016/ink" xmlns:am3d="http://schemas.microsoft.com/office/drawing/2017/model3d" xmlns:o="urn:schemas-microsoft-com:office:office" xmlns:r="http://schemas.openxmlformats.org/officeDocument/2006/relationships" xmlns:m="http://schemas.openxmlformats.org/officeDocument/2006/math" xmlns:v="urn:schemas-microsoft-com:vml" xmlns:wp14="http://schemas.microsoft.com/office/word/2010/wordprocessingDrawing" xmlns:wp="http://schemas.openxmlformats.org/drawingml/2006/wordprocessingDrawing" xmlns:w10="urn:schemas-microsoft-com:office:word" xmlns:w="http://schemas.openxmlformats.org/wordprocessingml/2006/main" xmlns:w14="http://schemas.microsoft.com/office/word/2010/wordml" xmlns:w15="http://schemas.microsoft.com/office/word/2012/wordml" xmlns:w16cex="http://schemas.microsoft.com/office/word/2018/wordml/cex" xmlns:w16cid="http://schemas.microsoft.com/office/word/2016/wordml/cid" xmlns:w16="http://schemas.microsoft.com/office/word/2018/wordml" xmlns:w16se="http://schemas.microsoft.com/office/word/2015/wordml/symex" xmlns:wpg="http://schemas.microsoft.com/office/word/2010/wordprocessingGroup" xmlns:wpi="http://schemas.microsoft.com/office/word/2010/wordprocessingInk" xmlns:wne="http://schemas.microsoft.com/office/word/2006/wordml" xmlns:wps="http://schemas.microsoft.com/office/word/2010/wordprocessingShape" mc:Ignorable="w14 w15 w16se w16cid w16 w16cex wp14">
   <w:p>
     <w:pPr>
       <w:pStyle w:val="Footer"/>
@@ -29056,7 +29179,7 @@
 </file>
 
 <file path=word/footnotes.xml><?xml version="1.0" encoding="utf-8"?>
-<w:footnotes xmlns:wpc="http://schemas.microsoft.com/office/word/2010/wordprocessingCanvas" xmlns:cx="http://schemas.microsoft.com/office/drawing/2014/chartex" xmlns:cx1="http://schemas.microsoft.com/office/drawing/2015/9/8/chartex" xmlns:cx2="http://schemas.microsoft.com/office/drawing/2015/10/21/chartex" xmlns:cx3="http://schemas.microsoft.com/office/drawing/2016/5/9/chartex" xmlns:cx4="http://schemas.microsoft.com/office/drawing/2016/5/10/chartex" xmlns:cx5="http://schemas.microsoft.com/office/drawing/2016/5/11/chartex" xmlns:cx6="http://schemas.microsoft.com/office/drawing/2016/5/12/chartex" xmlns:cx7="http://schemas.microsoft.com/office/drawing/2016/5/13/chartex" xmlns:cx8="http://schemas.microsoft.com/office/drawing/2016/5/14/chartex" xmlns:mc="http://schemas.openxmlformats.org/markup-compatibility/2006" xmlns:aink="http://schemas.microsoft.com/office/drawing/2016/ink" xmlns:am3d="http://schemas.microsoft.com/office/drawing/2017/model3d" xmlns:o="urn:schemas-microsoft-com:office:office" xmlns:r="http://schemas.openxmlformats.org/officeDocument/2006/relationships" xmlns:m="http://schemas.openxmlformats.org/officeDocument/2006/math" xmlns:v="urn:schemas-microsoft-com:vml" xmlns:wp14="http://schemas.microsoft.com/office/word/2010/wordprocessingDrawing" xmlns:wp="http://schemas.openxmlformats.org/drawingml/2006/wordprocessingDrawing" xmlns:w10="urn:schemas-microsoft-com:office:word" xmlns:w="http://schemas.openxmlformats.org/wordprocessingml/2006/main" xmlns:w14="http://schemas.microsoft.com/office/word/2010/wordml" xmlns:w15="http://schemas.microsoft.com/office/word/2012/wordml" xmlns:w16cex="http://schemas.microsoft.com/office/word/2018/wordml/cex" xmlns:w16cid="http://schemas.microsoft.com/office/word/2016/wordml/cid" xmlns:w16="http://schemas.microsoft.com/office/word/2018/wordml" xmlns:w16sdtdh="http://schemas.microsoft.com/office/word/2020/wordml/sdtdatahash" xmlns:w16se="http://schemas.microsoft.com/office/word/2015/wordml/symex" xmlns:wpg="http://schemas.microsoft.com/office/word/2010/wordprocessingGroup" xmlns:wpi="http://schemas.microsoft.com/office/word/2010/wordprocessingInk" xmlns:wne="http://schemas.microsoft.com/office/word/2006/wordml" xmlns:wps="http://schemas.microsoft.com/office/word/2010/wordprocessingShape" mc:Ignorable="w14 w15 w16se w16cid w16 w16cex w16sdtdh wp14">
+<w:footnotes xmlns:wpc="http://schemas.microsoft.com/office/word/2010/wordprocessingCanvas" xmlns:cx="http://schemas.microsoft.com/office/drawing/2014/chartex" xmlns:cx1="http://schemas.microsoft.com/office/drawing/2015/9/8/chartex" xmlns:cx2="http://schemas.microsoft.com/office/drawing/2015/10/21/chartex" xmlns:cx3="http://schemas.microsoft.com/office/drawing/2016/5/9/chartex" xmlns:cx4="http://schemas.microsoft.com/office/drawing/2016/5/10/chartex" xmlns:cx5="http://schemas.microsoft.com/office/drawing/2016/5/11/chartex" xmlns:cx6="http://schemas.microsoft.com/office/drawing/2016/5/12/chartex" xmlns:cx7="http://schemas.microsoft.com/office/drawing/2016/5/13/chartex" xmlns:cx8="http://schemas.microsoft.com/office/drawing/2016/5/14/chartex" xmlns:mc="http://schemas.openxmlformats.org/markup-compatibility/2006" xmlns:aink="http://schemas.microsoft.com/office/drawing/2016/ink" xmlns:am3d="http://schemas.microsoft.com/office/drawing/2017/model3d" xmlns:o="urn:schemas-microsoft-com:office:office" xmlns:r="http://schemas.openxmlformats.org/officeDocument/2006/relationships" xmlns:m="http://schemas.openxmlformats.org/officeDocument/2006/math" xmlns:v="urn:schemas-microsoft-com:vml" xmlns:wp14="http://schemas.microsoft.com/office/word/2010/wordprocessingDrawing" xmlns:wp="http://schemas.openxmlformats.org/drawingml/2006/wordprocessingDrawing" xmlns:w10="urn:schemas-microsoft-com:office:word" xmlns:w="http://schemas.openxmlformats.org/wordprocessingml/2006/main" xmlns:w14="http://schemas.microsoft.com/office/word/2010/wordml" xmlns:w15="http://schemas.microsoft.com/office/word/2012/wordml" xmlns:w16cex="http://schemas.microsoft.com/office/word/2018/wordml/cex" xmlns:w16cid="http://schemas.microsoft.com/office/word/2016/wordml/cid" xmlns:w16="http://schemas.microsoft.com/office/word/2018/wordml" xmlns:w16se="http://schemas.microsoft.com/office/word/2015/wordml/symex" xmlns:wpg="http://schemas.microsoft.com/office/word/2010/wordprocessingGroup" xmlns:wpi="http://schemas.microsoft.com/office/word/2010/wordprocessingInk" xmlns:wne="http://schemas.microsoft.com/office/word/2006/wordml" xmlns:wps="http://schemas.microsoft.com/office/word/2010/wordprocessingShape" mc:Ignorable="w14 w15 w16se w16cid w16 w16cex wp14">
   <w:footnote w:type="separator" w:id="-1">
     <w:p>
       <w:pPr>
@@ -29088,7 +29211,7 @@
 </file>
 
 <file path=word/header1.xml><?xml version="1.0" encoding="utf-8"?>
-<w:hdr xmlns:wpc="http://schemas.microsoft.com/office/word/2010/wordprocessingCanvas" xmlns:cx="http://schemas.microsoft.com/office/drawing/2014/chartex" xmlns:cx1="http://schemas.microsoft.com/office/drawing/2015/9/8/chartex" xmlns:cx2="http://schemas.microsoft.com/office/drawing/2015/10/21/chartex" xmlns:cx3="http://schemas.microsoft.com/office/drawing/2016/5/9/chartex" xmlns:cx4="http://schemas.microsoft.com/office/drawing/2016/5/10/chartex" xmlns:cx5="http://schemas.microsoft.com/office/drawing/2016/5/11/chartex" xmlns:cx6="http://schemas.microsoft.com/office/drawing/2016/5/12/chartex" xmlns:cx7="http://schemas.microsoft.com/office/drawing/2016/5/13/chartex" xmlns:cx8="http://schemas.microsoft.com/office/drawing/2016/5/14/chartex" xmlns:mc="http://schemas.openxmlformats.org/markup-compatibility/2006" xmlns:aink="http://schemas.microsoft.com/office/drawing/2016/ink" xmlns:am3d="http://schemas.microsoft.com/office/drawing/2017/model3d" xmlns:o="urn:schemas-microsoft-com:office:office" xmlns:r="http://schemas.openxmlformats.org/officeDocument/2006/relationships" xmlns:m="http://schemas.openxmlformats.org/officeDocument/2006/math" xmlns:v="urn:schemas-microsoft-com:vml" xmlns:wp14="http://schemas.microsoft.com/office/word/2010/wordprocessingDrawing" xmlns:wp="http://schemas.openxmlformats.org/drawingml/2006/wordprocessingDrawing" xmlns:w10="urn:schemas-microsoft-com:office:word" xmlns:w="http://schemas.openxmlformats.org/wordprocessingml/2006/main" xmlns:w14="http://schemas.microsoft.com/office/word/2010/wordml" xmlns:w15="http://schemas.microsoft.com/office/word/2012/wordml" xmlns:w16cex="http://schemas.microsoft.com/office/word/2018/wordml/cex" xmlns:w16cid="http://schemas.microsoft.com/office/word/2016/wordml/cid" xmlns:w16="http://schemas.microsoft.com/office/word/2018/wordml" xmlns:w16sdtdh="http://schemas.microsoft.com/office/word/2020/wordml/sdtdatahash" xmlns:w16se="http://schemas.microsoft.com/office/word/2015/wordml/symex" xmlns:wpg="http://schemas.microsoft.com/office/word/2010/wordprocessingGroup" xmlns:wpi="http://schemas.microsoft.com/office/word/2010/wordprocessingInk" xmlns:wne="http://schemas.microsoft.com/office/word/2006/wordml" xmlns:wps="http://schemas.microsoft.com/office/word/2010/wordprocessingShape" mc:Ignorable="w14 w15 w16se w16cid w16 w16cex w16sdtdh wp14">
+<w:hdr xmlns:wpc="http://schemas.microsoft.com/office/word/2010/wordprocessingCanvas" xmlns:cx="http://schemas.microsoft.com/office/drawing/2014/chartex" xmlns:cx1="http://schemas.microsoft.com/office/drawing/2015/9/8/chartex" xmlns:cx2="http://schemas.microsoft.com/office/drawing/2015/10/21/chartex" xmlns:cx3="http://schemas.microsoft.com/office/drawing/2016/5/9/chartex" xmlns:cx4="http://schemas.microsoft.com/office/drawing/2016/5/10/chartex" xmlns:cx5="http://schemas.microsoft.com/office/drawing/2016/5/11/chartex" xmlns:cx6="http://schemas.microsoft.com/office/drawing/2016/5/12/chartex" xmlns:cx7="http://schemas.microsoft.com/office/drawing/2016/5/13/chartex" xmlns:cx8="http://schemas.microsoft.com/office/drawing/2016/5/14/chartex" xmlns:mc="http://schemas.openxmlformats.org/markup-compatibility/2006" xmlns:aink="http://schemas.microsoft.com/office/drawing/2016/ink" xmlns:am3d="http://schemas.microsoft.com/office/drawing/2017/model3d" xmlns:o="urn:schemas-microsoft-com:office:office" xmlns:r="http://schemas.openxmlformats.org/officeDocument/2006/relationships" xmlns:m="http://schemas.openxmlformats.org/officeDocument/2006/math" xmlns:v="urn:schemas-microsoft-com:vml" xmlns:wp14="http://schemas.microsoft.com/office/word/2010/wordprocessingDrawing" xmlns:wp="http://schemas.openxmlformats.org/drawingml/2006/wordprocessingDrawing" xmlns:w10="urn:schemas-microsoft-com:office:word" xmlns:w="http://schemas.openxmlformats.org/wordprocessingml/2006/main" xmlns:w14="http://schemas.microsoft.com/office/word/2010/wordml" xmlns:w15="http://schemas.microsoft.com/office/word/2012/wordml" xmlns:w16cex="http://schemas.microsoft.com/office/word/2018/wordml/cex" xmlns:w16cid="http://schemas.microsoft.com/office/word/2016/wordml/cid" xmlns:w16="http://schemas.microsoft.com/office/word/2018/wordml" xmlns:w16se="http://schemas.microsoft.com/office/word/2015/wordml/symex" xmlns:wpg="http://schemas.microsoft.com/office/word/2010/wordprocessingGroup" xmlns:wpi="http://schemas.microsoft.com/office/word/2010/wordprocessingInk" xmlns:wne="http://schemas.microsoft.com/office/word/2006/wordml" xmlns:wps="http://schemas.microsoft.com/office/word/2010/wordprocessingShape" mc:Ignorable="w14 w15 w16se w16cid w16 w16cex wp14">
   <w:sdt>
     <w:sdtPr>
       <w:id w:val="1575005095"/>
@@ -29139,7 +29262,7 @@
 </file>
 
 <file path=word/numbering.xml><?xml version="1.0" encoding="utf-8"?>
-<w:numbering xmlns:wpc="http://schemas.microsoft.com/office/word/2010/wordprocessingCanvas" xmlns:cx="http://schemas.microsoft.com/office/drawing/2014/chartex" xmlns:cx1="http://schemas.microsoft.com/office/drawing/2015/9/8/chartex" xmlns:cx2="http://schemas.microsoft.com/office/drawing/2015/10/21/chartex" xmlns:cx3="http://schemas.microsoft.com/office/drawing/2016/5/9/chartex" xmlns:cx4="http://schemas.microsoft.com/office/drawing/2016/5/10/chartex" xmlns:cx5="http://schemas.microsoft.com/office/drawing/2016/5/11/chartex" xmlns:cx6="http://schemas.microsoft.com/office/drawing/2016/5/12/chartex" xmlns:cx7="http://schemas.microsoft.com/office/drawing/2016/5/13/chartex" xmlns:cx8="http://schemas.microsoft.com/office/drawing/2016/5/14/chartex" xmlns:mc="http://schemas.openxmlformats.org/markup-compatibility/2006" xmlns:aink="http://schemas.microsoft.com/office/drawing/2016/ink" xmlns:am3d="http://schemas.microsoft.com/office/drawing/2017/model3d" xmlns:o="urn:schemas-microsoft-com:office:office" xmlns:r="http://schemas.openxmlformats.org/officeDocument/2006/relationships" xmlns:m="http://schemas.openxmlformats.org/officeDocument/2006/math" xmlns:v="urn:schemas-microsoft-com:vml" xmlns:wp14="http://schemas.microsoft.com/office/word/2010/wordprocessingDrawing" xmlns:wp="http://schemas.openxmlformats.org/drawingml/2006/wordprocessingDrawing" xmlns:w10="urn:schemas-microsoft-com:office:word" xmlns:w="http://schemas.openxmlformats.org/wordprocessingml/2006/main" xmlns:w14="http://schemas.microsoft.com/office/word/2010/wordml" xmlns:w15="http://schemas.microsoft.com/office/word/2012/wordml" xmlns:w16cex="http://schemas.microsoft.com/office/word/2018/wordml/cex" xmlns:w16cid="http://schemas.microsoft.com/office/word/2016/wordml/cid" xmlns:w16="http://schemas.microsoft.com/office/word/2018/wordml" xmlns:w16sdtdh="http://schemas.microsoft.com/office/word/2020/wordml/sdtdatahash" xmlns:w16se="http://schemas.microsoft.com/office/word/2015/wordml/symex" xmlns:wpg="http://schemas.microsoft.com/office/word/2010/wordprocessingGroup" xmlns:wpi="http://schemas.microsoft.com/office/word/2010/wordprocessingInk" xmlns:wne="http://schemas.microsoft.com/office/word/2006/wordml" xmlns:wps="http://schemas.microsoft.com/office/word/2010/wordprocessingShape" mc:Ignorable="w14 w15 w16se w16cid w16 w16cex w16sdtdh wp14">
+<w:numbering xmlns:wpc="http://schemas.microsoft.com/office/word/2010/wordprocessingCanvas" xmlns:cx="http://schemas.microsoft.com/office/drawing/2014/chartex" xmlns:cx1="http://schemas.microsoft.com/office/drawing/2015/9/8/chartex" xmlns:cx2="http://schemas.microsoft.com/office/drawing/2015/10/21/chartex" xmlns:cx3="http://schemas.microsoft.com/office/drawing/2016/5/9/chartex" xmlns:cx4="http://schemas.microsoft.com/office/drawing/2016/5/10/chartex" xmlns:cx5="http://schemas.microsoft.com/office/drawing/2016/5/11/chartex" xmlns:cx6="http://schemas.microsoft.com/office/drawing/2016/5/12/chartex" xmlns:cx7="http://schemas.microsoft.com/office/drawing/2016/5/13/chartex" xmlns:cx8="http://schemas.microsoft.com/office/drawing/2016/5/14/chartex" xmlns:mc="http://schemas.openxmlformats.org/markup-compatibility/2006" xmlns:aink="http://schemas.microsoft.com/office/drawing/2016/ink" xmlns:am3d="http://schemas.microsoft.com/office/drawing/2017/model3d" xmlns:o="urn:schemas-microsoft-com:office:office" xmlns:r="http://schemas.openxmlformats.org/officeDocument/2006/relationships" xmlns:m="http://schemas.openxmlformats.org/officeDocument/2006/math" xmlns:v="urn:schemas-microsoft-com:vml" xmlns:wp14="http://schemas.microsoft.com/office/word/2010/wordprocessingDrawing" xmlns:wp="http://schemas.openxmlformats.org/drawingml/2006/wordprocessingDrawing" xmlns:w10="urn:schemas-microsoft-com:office:word" xmlns:w="http://schemas.openxmlformats.org/wordprocessingml/2006/main" xmlns:w14="http://schemas.microsoft.com/office/word/2010/wordml" xmlns:w15="http://schemas.microsoft.com/office/word/2012/wordml" xmlns:w16cex="http://schemas.microsoft.com/office/word/2018/wordml/cex" xmlns:w16cid="http://schemas.microsoft.com/office/word/2016/wordml/cid" xmlns:w16="http://schemas.microsoft.com/office/word/2018/wordml" xmlns:w16se="http://schemas.microsoft.com/office/word/2015/wordml/symex" xmlns:wpg="http://schemas.microsoft.com/office/word/2010/wordprocessingGroup" xmlns:wpi="http://schemas.microsoft.com/office/word/2010/wordprocessingInk" xmlns:wne="http://schemas.microsoft.com/office/word/2006/wordml" xmlns:wps="http://schemas.microsoft.com/office/word/2010/wordprocessingShape" mc:Ignorable="w14 w15 w16se w16cid w16 w16cex wp14">
   <w:abstractNum w:abstractNumId="0" w15:restartNumberingAfterBreak="0">
     <w:nsid w:val="08CD641C"/>
     <w:multiLevelType w:val="hybridMultilevel"/>
@@ -29877,7 +30000,7 @@
 </file>
 
 <file path=word/styles.xml><?xml version="1.0" encoding="utf-8"?>
-<w:styles xmlns:mc="http://schemas.openxmlformats.org/markup-compatibility/2006" xmlns:r="http://schemas.openxmlformats.org/officeDocument/2006/relationships" xmlns:w="http://schemas.openxmlformats.org/wordprocessingml/2006/main" xmlns:w14="http://schemas.microsoft.com/office/word/2010/wordml" xmlns:w15="http://schemas.microsoft.com/office/word/2012/wordml" xmlns:w16cex="http://schemas.microsoft.com/office/word/2018/wordml/cex" xmlns:w16cid="http://schemas.microsoft.com/office/word/2016/wordml/cid" xmlns:w16="http://schemas.microsoft.com/office/word/2018/wordml" xmlns:w16sdtdh="http://schemas.microsoft.com/office/word/2020/wordml/sdtdatahash" xmlns:w16se="http://schemas.microsoft.com/office/word/2015/wordml/symex" mc:Ignorable="w14 w15 w16se w16cid w16 w16cex w16sdtdh">
+<w:styles xmlns:mc="http://schemas.openxmlformats.org/markup-compatibility/2006" xmlns:r="http://schemas.openxmlformats.org/officeDocument/2006/relationships" xmlns:w="http://schemas.openxmlformats.org/wordprocessingml/2006/main" xmlns:w14="http://schemas.microsoft.com/office/word/2010/wordml" xmlns:w15="http://schemas.microsoft.com/office/word/2012/wordml" xmlns:w16cex="http://schemas.microsoft.com/office/word/2018/wordml/cex" xmlns:w16cid="http://schemas.microsoft.com/office/word/2016/wordml/cid" xmlns:w16="http://schemas.microsoft.com/office/word/2018/wordml" xmlns:w16se="http://schemas.microsoft.com/office/word/2015/wordml/symex" mc:Ignorable="w14 w15 w16se w16cid w16 w16cex">
   <w:docDefaults>
     <w:rPrDefault>
       <w:rPr>

</xml_diff>